<commit_message>
I added my process flow as png on a .docx
</commit_message>
<xml_diff>
--- a/submissions/kolawoleOgunfowokan/uxDesign/processFlow.docx
+++ b/submissions/kolawoleOgunfowokan/uxDesign/processFlow.docx
@@ -30,12 +30,85 @@
         <w:t xml:space="preserve"> </w:t>
       </w:r>
     </w:p>
-    <w:p/>
-    <w:p/>
     <w:p>
+      <w:pPr>
+        <w:ind w:left="720"/>
+      </w:pPr>
+    </w:p>
+    <w:p>
+      <w:pPr>
+        <w:ind w:left="720"/>
+      </w:pPr>
+    </w:p>
+    <w:p>
+      <w:pPr>
+        <w:ind w:left="720"/>
+      </w:pPr>
       <w:bookmarkStart w:id="0" w:name="_GoBack"/>
       <w:bookmarkEnd w:id="0"/>
     </w:p>
+    <w:p>
+      <w:pPr>
+        <w:ind w:left="720"/>
+      </w:pPr>
+      <w:r>
+        <w:rPr>
+          <w:noProof/>
+          <w:lang w:val="en-US"/>
+        </w:rPr>
+        <w:drawing>
+          <wp:inline distT="0" distB="0" distL="0" distR="0">
+            <wp:extent cx="5942330" cy="3447971"/>
+            <wp:effectExtent l="0" t="0" r="1270" b="635"/>
+            <wp:docPr id="1" name="Picture 1" descr="C:\Users\user\Documents\Dufuna\processFlow.png"/>
+            <wp:cNvGraphicFramePr>
+              <a:graphicFrameLocks xmlns:a="http://schemas.openxmlformats.org/drawingml/2006/main" noChangeAspect="1"/>
+            </wp:cNvGraphicFramePr>
+            <a:graphic xmlns:a="http://schemas.openxmlformats.org/drawingml/2006/main">
+              <a:graphicData uri="http://schemas.openxmlformats.org/drawingml/2006/picture">
+                <pic:pic xmlns:pic="http://schemas.openxmlformats.org/drawingml/2006/picture">
+                  <pic:nvPicPr>
+                    <pic:cNvPr id="0" name="Picture 1" descr="C:\Users\user\Documents\Dufuna\processFlow.png"/>
+                    <pic:cNvPicPr>
+                      <a:picLocks noChangeAspect="1" noChangeArrowheads="1"/>
+                    </pic:cNvPicPr>
+                  </pic:nvPicPr>
+                  <pic:blipFill>
+                    <a:blip r:embed="rId6" cstate="print">
+                      <a:extLst>
+                        <a:ext uri="{28A0092B-C50C-407E-A947-70E740481C1C}">
+                          <a14:useLocalDpi xmlns:a14="http://schemas.microsoft.com/office/drawing/2010/main" val="0"/>
+                        </a:ext>
+                      </a:extLst>
+                    </a:blip>
+                    <a:srcRect/>
+                    <a:stretch>
+                      <a:fillRect/>
+                    </a:stretch>
+                  </pic:blipFill>
+                  <pic:spPr bwMode="auto">
+                    <a:xfrm>
+                      <a:off x="0" y="0"/>
+                      <a:ext cx="5951242" cy="3453142"/>
+                    </a:xfrm>
+                    <a:prstGeom prst="rect">
+                      <a:avLst/>
+                    </a:prstGeom>
+                    <a:noFill/>
+                    <a:ln>
+                      <a:noFill/>
+                    </a:ln>
+                  </pic:spPr>
+                </pic:pic>
+              </a:graphicData>
+            </a:graphic>
+          </wp:inline>
+        </w:drawing>
+      </w:r>
+    </w:p>
+    <w:p/>
+    <w:p/>
+    <w:p/>
     <w:sectPr>
       <w:pgSz w:w="12240" w:h="15840"/>
       <w:pgMar w:top="1440" w:right="1440" w:bottom="1440" w:left="1440" w:header="720" w:footer="720" w:gutter="0"/>

</xml_diff>

<commit_message>
I added my Log in page mockup
</commit_message>
<xml_diff>
--- a/submissions/kolawoleOgunfowokan/uxDesign/processFlow.docx
+++ b/submissions/kolawoleOgunfowokan/uxDesign/processFlow.docx
@@ -13,19 +13,46 @@
         <w:t xml:space="preserve">Process Flow </w:t>
       </w:r>
     </w:p>
+    <w:bookmarkStart w:id="0" w:name="_GoBack"/>
+    <w:bookmarkEnd w:id="0"/>
     <w:p>
       <w:pPr>
         <w:ind w:left="720"/>
       </w:pPr>
-      <w:hyperlink r:id="rId5">
-        <w:r>
-          <w:rPr>
-            <w:color w:val="1155CC"/>
-            <w:u w:val="single"/>
-          </w:rPr>
-          <w:t>https://drive.google.com/file/d/1LyNAY3NG9DN77IoNnik743GdTpJUpRKT/view</w:t>
-        </w:r>
-      </w:hyperlink>
+      <w:r>
+        <w:rPr>
+          <w:color w:val="1155CC"/>
+          <w:u w:val="single"/>
+        </w:rPr>
+        <w:fldChar w:fldCharType="begin"/>
+      </w:r>
+      <w:r>
+        <w:rPr>
+          <w:color w:val="1155CC"/>
+          <w:u w:val="single"/>
+        </w:rPr>
+        <w:instrText xml:space="preserve"> HYPERLINK "https://drive.google.com/file/d/1LyNAY3NG9DN77IoNnik743GdTpJUpRKT/view" </w:instrText>
+      </w:r>
+      <w:r>
+        <w:rPr>
+          <w:color w:val="1155CC"/>
+          <w:u w:val="single"/>
+        </w:rPr>
+        <w:fldChar w:fldCharType="separate"/>
+      </w:r>
+      <w:r>
+        <w:rPr>
+          <w:rStyle w:val="Hyperlink"/>
+        </w:rPr>
+        <w:t>https://drive.google.com/file/d/1LyNAY3NG9DN77IoNnik743GdTpJUpRKT/view</w:t>
+      </w:r>
+      <w:r>
+        <w:rPr>
+          <w:color w:val="1155CC"/>
+          <w:u w:val="single"/>
+        </w:rPr>
+        <w:fldChar w:fldCharType="end"/>
+      </w:r>
       <w:r>
         <w:t xml:space="preserve"> </w:t>
       </w:r>
@@ -44,8 +71,6 @@
       <w:pPr>
         <w:ind w:left="720"/>
       </w:pPr>
-      <w:bookmarkStart w:id="0" w:name="_GoBack"/>
-      <w:bookmarkEnd w:id="0"/>
     </w:p>
     <w:p>
       <w:pPr>
@@ -74,7 +99,7 @@
                     </pic:cNvPicPr>
                   </pic:nvPicPr>
                   <pic:blipFill>
-                    <a:blip r:embed="rId6" cstate="print">
+                    <a:blip r:embed="rId5" cstate="print">
                       <a:extLst>
                         <a:ext uri="{28A0092B-C50C-407E-A947-70E740481C1C}">
                           <a14:useLocalDpi xmlns:a14="http://schemas.microsoft.com/office/drawing/2010/main" val="0"/>
@@ -668,6 +693,17 @@
     <w:semiHidden/>
     <w:unhideWhenUsed/>
   </w:style>
+  <w:style w:type="character" w:styleId="Hyperlink">
+    <w:name w:val="Hyperlink"/>
+    <w:basedOn w:val="DefaultParagraphFont"/>
+    <w:uiPriority w:val="99"/>
+    <w:unhideWhenUsed/>
+    <w:rsid w:val="007D5229"/>
+    <w:rPr>
+      <w:color w:val="0563C1" w:themeColor="hyperlink"/>
+      <w:u w:val="single"/>
+    </w:rPr>
+  </w:style>
 </w:styles>
 </file>
 

</xml_diff>